<commit_message>
adding images and footnotes
</commit_message>
<xml_diff>
--- a/module2_rmd1.docx
+++ b/module2_rmd1.docx
@@ -26,7 +26,7 @@
         <w:t xml:space="preserve">2025-07-05</w:t>
       </w:r>
     </w:p>
-    <w:bookmarkStart w:id="32" w:name="this-is-a-level-1-header"/>
+    <w:bookmarkStart w:id="36" w:name="this-is-a-level-1-header"/>
     <w:p>
       <w:pPr>
         <w:pStyle w:val="Heading1"/>
@@ -907,7 +907,48 @@
         <w:rPr>
           <w:rStyle w:val="NormalTok"/>
         </w:rPr>
-        <w:t xml:space="preserve">(cars))</w:t>
+        <w:t xml:space="preserve">(cars),</w:t>
+      </w:r>
+      <w:r>
+        <w:br/>
+      </w:r>
+      <w:r>
+        <w:rPr>
+          <w:rStyle w:val="NormalTok"/>
+        </w:rPr>
+        <w:t xml:space="preserve">             </w:t>
+      </w:r>
+      <w:r>
+        <w:rPr>
+          <w:rStyle w:val="AttributeTok"/>
+        </w:rPr>
+        <w:t xml:space="preserve">caption =</w:t>
+      </w:r>
+      <w:r>
+        <w:rPr>
+          <w:rStyle w:val="NormalTok"/>
+        </w:rPr>
+        <w:t xml:space="preserve"> </w:t>
+      </w:r>
+      <w:r>
+        <w:rPr>
+          <w:rStyle w:val="StringTok"/>
+        </w:rPr>
+        <w:t xml:space="preserve">"Top 6 rows of cars dataset"</w:t>
+      </w:r>
+      <w:r>
+        <w:rPr>
+          <w:rStyle w:val="NormalTok"/>
+        </w:rPr>
+        <w:t xml:space="preserve">)</w:t>
+      </w:r>
+    </w:p>
+    <w:p>
+      <w:pPr>
+        <w:pStyle w:val="TableCaption"/>
+      </w:pPr>
+      <w:r>
+        <w:t xml:space="preserve">Top 6 rows of cars dataset</w:t>
       </w:r>
     </w:p>
     <w:tbl>
@@ -915,6 +956,7 @@
         <w:tblStyle w:val="Table"/>
         <w:tblW w:type="auto" w:w="0"/>
         <w:tblLook w:firstRow="1" w:lastRow="0" w:firstColumn="0" w:lastColumn="0" w:noHBand="0" w:noVBand="0" w:val="0020"/>
+        <w:tblCaption w:val="Top 6 rows of cars dataset"/>
       </w:tblPr>
       <w:tblGrid>
         <w:gridCol w:w="3960"/>
@@ -1107,7 +1149,80 @@
       </w:tr>
     </w:tbl>
     <w:bookmarkEnd w:id="31"/>
-    <w:bookmarkEnd w:id="32"/>
+    <w:bookmarkStart w:id="35" w:name="insert-images"/>
+    <w:p>
+      <w:pPr>
+        <w:pStyle w:val="Heading2"/>
+      </w:pPr>
+      <w:r>
+        <w:t xml:space="preserve">Insert Images</w:t>
+      </w:r>
+    </w:p>
+    <w:p>
+      <w:pPr>
+        <w:pStyle w:val="FirstParagraph"/>
+      </w:pPr>
+      <w:r>
+        <w:t xml:space="preserve">Here is an image inserted</w:t>
+      </w:r>
+    </w:p>
+    <w:p>
+      <w:pPr>
+        <w:pStyle w:val="CaptionedFigure"/>
+      </w:pPr>
+      <w:r>
+        <w:drawing>
+          <wp:inline>
+            <wp:extent cx="1776138" cy="1733051"/>
+            <wp:effectExtent b="0" l="0" r="0" t="0"/>
+            <wp:docPr descr="sunstar" title="" id="33" name="Picture"/>
+            <a:graphic>
+              <a:graphicData uri="http://schemas.openxmlformats.org/drawingml/2006/picture">
+                <pic:pic>
+                  <pic:nvPicPr>
+                    <pic:cNvPr descr="sunstar.png" id="34" name="Picture"/>
+                    <pic:cNvPicPr>
+                      <a:picLocks noChangeArrowheads="1" noChangeAspect="1"/>
+                    </pic:cNvPicPr>
+                  </pic:nvPicPr>
+                  <pic:blipFill>
+                    <a:blip r:embed="rId32"/>
+                    <a:stretch>
+                      <a:fillRect/>
+                    </a:stretch>
+                  </pic:blipFill>
+                  <pic:spPr bwMode="auto">
+                    <a:xfrm>
+                      <a:off x="0" y="0"/>
+                      <a:ext cx="1776138" cy="1733051"/>
+                    </a:xfrm>
+                    <a:prstGeom prst="rect">
+                      <a:avLst/>
+                    </a:prstGeom>
+                    <a:noFill/>
+                    <a:ln w="9525">
+                      <a:noFill/>
+                      <a:headEnd/>
+                      <a:tailEnd/>
+                    </a:ln>
+                  </pic:spPr>
+                </pic:pic>
+              </a:graphicData>
+            </a:graphic>
+          </wp:inline>
+        </w:drawing>
+      </w:r>
+    </w:p>
+    <w:p>
+      <w:pPr>
+        <w:pStyle w:val="ImageCaption"/>
+      </w:pPr>
+      <w:r>
+        <w:t xml:space="preserve">sunstar</w:t>
+      </w:r>
+    </w:p>
+    <w:bookmarkEnd w:id="35"/>
+    <w:bookmarkEnd w:id="36"/>
     <w:sectPr>
       <w:footnotePr>
         <w:numRestart w:val="eachSect"/>

</xml_diff>